<commit_message>
Shelve before Descendant redesign
</commit_message>
<xml_diff>
--- a/Documentation/Updates1_0_01 to 1_0_10.docx
+++ b/Documentation/Updates1_0_01 to 1_0_10.docx
@@ -6,110 +6,8 @@
       <w:pPr>
         <w:pStyle w:val="Title"/>
       </w:pPr>
-      <w:r>
-        <w:t xml:space="preserve">Updates to </w:t>
-      </w:r>
-      <w:proofErr w:type="spellStart"/>
-      <w:r>
-        <w:t>RoslynDom</w:t>
-      </w:r>
-      <w:proofErr w:type="spellEnd"/>
-      <w:r>
-        <w:t xml:space="preserve"> 1.0.11 Alpha</w:t>
-      </w:r>
-    </w:p>
-    <w:p>
-      <w:pPr>
-        <w:pStyle w:val="Heading1"/>
-      </w:pPr>
-    </w:p>
-    <w:p>
-      <w:pPr>
-        <w:pStyle w:val="Heading1"/>
-      </w:pPr>
-      <w:r>
-        <w:t xml:space="preserve">Fixes to solve </w:t>
-      </w:r>
-      <w:proofErr w:type="spellStart"/>
-      <w:r>
-        <w:t>FxCop</w:t>
-      </w:r>
-      <w:proofErr w:type="spellEnd"/>
-      <w:r>
-        <w:t xml:space="preserve"> issues</w:t>
-      </w:r>
-    </w:p>
-    <w:p>
-      <w:pPr>
-        <w:pStyle w:val="Heading1"/>
-      </w:pPr>
-      <w:r>
-        <w:t>Bug Fixes</w:t>
-      </w:r>
-    </w:p>
-    <w:p>
-      <w:pPr>
-        <w:pStyle w:val="Heading2"/>
-      </w:pPr>
-      <w:r>
-        <w:t xml:space="preserve">Modifiers </w:t>
-      </w:r>
-      <w:r>
-        <w:t>on fields</w:t>
-      </w:r>
-      <w:r>
-        <w:t xml:space="preserve"> and methods</w:t>
-      </w:r>
-    </w:p>
-    <w:p>
-      <w:r>
-        <w:t xml:space="preserve">A bunch of </w:t>
-      </w:r>
-      <w:proofErr w:type="spellStart"/>
-      <w:r>
-        <w:t>mofiers</w:t>
-      </w:r>
-      <w:proofErr w:type="spellEnd"/>
-      <w:r>
-        <w:t xml:space="preserve"> were not being output correctly</w:t>
-      </w:r>
-    </w:p>
-    <w:p>
-      <w:pPr>
-        <w:pStyle w:val="Heading2"/>
-      </w:pPr>
-      <w:r>
-        <w:t>Type parameters on methods</w:t>
-      </w:r>
-    </w:p>
-    <w:p>
-      <w:pPr>
-        <w:pStyle w:val="Heading2"/>
-      </w:pPr>
       <w:bookmarkStart w:id="0" w:name="_GoBack"/>
-      <w:r>
-        <w:t>Base classes and interfaces</w:t>
-      </w:r>
-    </w:p>
-    <w:p>
-      <w:pPr>
-        <w:pStyle w:val="Heading2"/>
-      </w:pPr>
-      <w:r>
-        <w:t>Check, Using, Lock statements</w:t>
-      </w:r>
-    </w:p>
-    <w:bookmarkEnd w:id="0"/>
-    <w:p/>
-    <w:p>
-      <w:pPr>
-        <w:pStyle w:val="Title"/>
-      </w:pPr>
-    </w:p>
-    <w:p>
-      <w:pPr>
-        <w:pStyle w:val="Title"/>
-      </w:pPr>
+      <w:bookmarkEnd w:id="0"/>
       <w:r>
         <w:t xml:space="preserve">Updates to </w:t>
       </w:r>
@@ -254,93 +152,311 @@
         <w:pStyle w:val="Heading1"/>
       </w:pPr>
       <w:r>
+        <w:t xml:space="preserve">Added Ancestors and Descendants </w:t>
+      </w:r>
+    </w:p>
+    <w:p>
+      <w:pPr>
+        <w:pStyle w:val="Heading1"/>
+      </w:pPr>
+      <w:r>
+        <w:t>Interfaces made non-immutable</w:t>
+      </w:r>
+      <w:r>
+        <w:t xml:space="preserve"> (mutable)</w:t>
+      </w:r>
+    </w:p>
+    <w:p>
+      <w:r>
+        <w:t xml:space="preserve">The collections were already non-immutable through the interface and this was required for the factory refactoring. </w:t>
+      </w:r>
+    </w:p>
+    <w:p>
+      <w:pPr>
+        <w:pStyle w:val="Heading1"/>
+      </w:pPr>
+      <w:r>
+        <w:t xml:space="preserve">Changed </w:t>
+      </w:r>
+      <w:proofErr w:type="spellStart"/>
+      <w:r>
+        <w:t>StemContainer</w:t>
+      </w:r>
+      <w:proofErr w:type="spellEnd"/>
+      <w:r>
+        <w:t xml:space="preserve"> Namespaces semantics</w:t>
+      </w:r>
+    </w:p>
+    <w:p>
+      <w:r>
+        <w:t>The most likely usage will be non-empty namespaces because this is the semantic version – it doesn’t matter how you lay out your code, this will be interesting. Namespaces is non-empty descendants.</w:t>
+      </w:r>
+    </w:p>
+    <w:p/>
+    <w:p>
+      <w:r>
+        <w:t xml:space="preserve"> </w:t>
+      </w:r>
+      <w:proofErr w:type="spellStart"/>
+      <w:r>
+        <w:t>ChildNamespaces</w:t>
+      </w:r>
+      <w:proofErr w:type="spellEnd"/>
+      <w:r>
+        <w:t xml:space="preserve"> are direct children, and </w:t>
+      </w:r>
+      <w:proofErr w:type="spellStart"/>
+      <w:r>
+        <w:t>DescendantNamespaces</w:t>
+      </w:r>
+      <w:proofErr w:type="spellEnd"/>
+      <w:r>
+        <w:t xml:space="preserve"> are all descendants. This is the semantic namespaces – NOT the ones laid out. If the ones you lay out are interesting, other than the non-empty ones, I can create a fourth property, not sure what to call it. </w:t>
+      </w:r>
+    </w:p>
+    <w:p>
+      <w:pPr>
+        <w:pStyle w:val="Heading1"/>
+      </w:pPr>
+      <w:proofErr w:type="spellStart"/>
+      <w:r>
+        <w:t>TypedSyntax</w:t>
+      </w:r>
+      <w:proofErr w:type="spellEnd"/>
+      <w:r>
+        <w:t xml:space="preserve"> </w:t>
+      </w:r>
+      <w:r>
+        <w:t xml:space="preserve">removed from </w:t>
+      </w:r>
+      <w:proofErr w:type="spellStart"/>
+      <w:r>
+        <w:t>RolsynDom</w:t>
+      </w:r>
+      <w:proofErr w:type="spellEnd"/>
+    </w:p>
+    <w:p>
+      <w:r>
+        <w:t xml:space="preserve">This change, along with the new load and build syntax mechanisms start down the path of isolating languages from the </w:t>
+      </w:r>
+      <w:proofErr w:type="spellStart"/>
+      <w:r>
+        <w:t>RoslynDom</w:t>
+      </w:r>
+      <w:proofErr w:type="spellEnd"/>
+      <w:r>
+        <w:t xml:space="preserve">. </w:t>
+      </w:r>
+    </w:p>
+    <w:p>
+      <w:pPr>
+        <w:pStyle w:val="Heading1"/>
+      </w:pPr>
+      <w:r>
         <w:lastRenderedPageBreak/>
-        <w:t xml:space="preserve">Added Ancestors and Descendants </w:t>
-      </w:r>
-    </w:p>
-    <w:p>
-      <w:pPr>
-        <w:pStyle w:val="Heading1"/>
-      </w:pPr>
-      <w:r>
-        <w:t>Interfaces made non-immutable</w:t>
-      </w:r>
-      <w:r>
-        <w:t xml:space="preserve"> (mutable)</w:t>
-      </w:r>
-    </w:p>
-    <w:p>
-      <w:r>
-        <w:t xml:space="preserve">The collections were already non-immutable through the interface and this was required for the factory refactoring. </w:t>
-      </w:r>
-    </w:p>
-    <w:p>
-      <w:pPr>
-        <w:pStyle w:val="Heading1"/>
-      </w:pPr>
-      <w:r>
-        <w:t xml:space="preserve">Changed </w:t>
-      </w:r>
-      <w:proofErr w:type="spellStart"/>
-      <w:r>
-        <w:t>StemContainer</w:t>
-      </w:r>
-      <w:proofErr w:type="spellEnd"/>
-      <w:r>
-        <w:t xml:space="preserve"> Namespaces semantics</w:t>
-      </w:r>
-    </w:p>
-    <w:p>
-      <w:r>
-        <w:t>The most likely usage will be non-empty namespaces because this is the semantic version – it doesn’t matter how you lay out your code, this will be interesting. Namespaces is non-empty descendants.</w:t>
-      </w:r>
-    </w:p>
-    <w:p/>
-    <w:p>
-      <w:r>
-        <w:t xml:space="preserve"> </w:t>
-      </w:r>
-      <w:proofErr w:type="spellStart"/>
-      <w:r>
-        <w:t>ChildNamespaces</w:t>
-      </w:r>
-      <w:proofErr w:type="spellEnd"/>
-      <w:r>
-        <w:t xml:space="preserve"> are direct children, and </w:t>
-      </w:r>
-      <w:proofErr w:type="spellStart"/>
-      <w:r>
-        <w:t>DescendantNamespaces</w:t>
-      </w:r>
-      <w:proofErr w:type="spellEnd"/>
-      <w:r>
-        <w:t xml:space="preserve"> are all descendants. This is the semantic namespaces – NOT the ones laid out. If the ones you lay out are interesting, other than the non-empty ones, I can create a fourth property, not sure what to call it. </w:t>
-      </w:r>
-    </w:p>
-    <w:p>
-      <w:pPr>
-        <w:pStyle w:val="Heading1"/>
-      </w:pPr>
+        <w:t>New Load Mechanism</w:t>
+      </w:r>
+    </w:p>
+    <w:p>
+      <w:r>
+        <w:t xml:space="preserve">Move to a DI approach with </w:t>
+      </w:r>
+      <w:proofErr w:type="spellStart"/>
+      <w:r>
+        <w:t>FactoryHelpers</w:t>
+      </w:r>
+      <w:proofErr w:type="spellEnd"/>
+      <w:r>
+        <w:t xml:space="preserve"> and Factories. </w:t>
+      </w:r>
+    </w:p>
+    <w:p>
+      <w:pPr>
+        <w:pStyle w:val="Heading1"/>
+      </w:pPr>
+      <w:r>
+        <w:t xml:space="preserve">New </w:t>
+      </w:r>
+      <w:proofErr w:type="spellStart"/>
+      <w:r>
+        <w:t>BuildSyntaxMechanism</w:t>
+      </w:r>
+      <w:proofErr w:type="spellEnd"/>
+    </w:p>
+    <w:p>
+      <w:r>
+        <w:t xml:space="preserve">Move to a DI approach with </w:t>
+      </w:r>
+      <w:proofErr w:type="spellStart"/>
+      <w:r>
+        <w:t>FactoryHelpers</w:t>
+      </w:r>
+      <w:proofErr w:type="spellEnd"/>
+      <w:r>
+        <w:t xml:space="preserve"> and Factories. </w:t>
+      </w:r>
+    </w:p>
+    <w:p>
+      <w:pPr>
+        <w:pStyle w:val="Heading1"/>
+      </w:pPr>
+      <w:r>
+        <w:t xml:space="preserve">Changed interface and syntax for </w:t>
+      </w:r>
+      <w:proofErr w:type="spellStart"/>
+      <w:r>
+        <w:t>IIfStatement</w:t>
+      </w:r>
+      <w:proofErr w:type="spellEnd"/>
+    </w:p>
+    <w:p>
+      <w:r>
+        <w:t xml:space="preserve">I have stressed so much about If, particularly in relation to </w:t>
+      </w:r>
       <w:proofErr w:type="spellStart"/>
       <w:r>
         <w:t>TypedSyntax</w:t>
       </w:r>
       <w:proofErr w:type="spellEnd"/>
       <w:r>
-        <w:t xml:space="preserve"> </w:t>
-      </w:r>
-      <w:r>
-        <w:t xml:space="preserve">removed from </w:t>
-      </w:r>
-      <w:proofErr w:type="spellStart"/>
-      <w:r>
-        <w:t>RolsynDom</w:t>
-      </w:r>
-      <w:proofErr w:type="spellEnd"/>
-    </w:p>
-    <w:p>
-      <w:r>
-        <w:t xml:space="preserve">This change, along with the new load and build syntax mechanisms start down the path of isolating languages from the </w:t>
+        <w:t xml:space="preserve">. </w:t>
+      </w:r>
+      <w:r>
+        <w:t xml:space="preserve">Anyway, the current implementation has been changed to </w:t>
+      </w:r>
+    </w:p>
+    <w:p/>
+    <w:p>
+      <w:r>
+        <w:t>Statements</w:t>
+      </w:r>
+    </w:p>
+    <w:p>
+      <w:proofErr w:type="spellStart"/>
+      <w:r>
+        <w:t>ElseIfs</w:t>
+      </w:r>
+      <w:proofErr w:type="spellEnd"/>
+      <w:r>
+        <w:t xml:space="preserve"> (note name change)</w:t>
+      </w:r>
+    </w:p>
+    <w:p>
+      <w:r>
+        <w:t>Else</w:t>
+      </w:r>
+      <w:r>
+        <w:t>Statements</w:t>
+      </w:r>
+    </w:p>
+    <w:p/>
+    <w:p>
+      <w:r>
+        <w:t xml:space="preserve">Else is no longer logically an </w:t>
+      </w:r>
+      <w:proofErr w:type="spellStart"/>
+      <w:r>
+        <w:t>IfStatement</w:t>
+      </w:r>
+      <w:proofErr w:type="spellEnd"/>
+      <w:r>
+        <w:t xml:space="preserve"> with no condition. That was partly because this would be the only context where a null condition would be OK and partially because there was no </w:t>
+      </w:r>
+      <w:proofErr w:type="spellStart"/>
+      <w:r>
+        <w:t>TypedSyntax</w:t>
+      </w:r>
+      <w:proofErr w:type="spellEnd"/>
+      <w:r>
+        <w:t xml:space="preserve"> to attach. </w:t>
+      </w:r>
+    </w:p>
+    <w:p/>
+    <w:p>
+      <w:r>
+        <w:t xml:space="preserve">This decision might be reversed, so tell me if you have an opinion. </w:t>
+      </w:r>
+    </w:p>
+    <w:p>
+      <w:pPr>
+        <w:pStyle w:val="Heading1"/>
+      </w:pPr>
+      <w:r>
+        <w:t xml:space="preserve">Field Declaration </w:t>
+      </w:r>
+      <w:proofErr w:type="spellStart"/>
+      <w:r>
+        <w:t>R</w:t>
+      </w:r>
+      <w:r>
+        <w:t>awSyntax</w:t>
+      </w:r>
+      <w:proofErr w:type="spellEnd"/>
+      <w:r>
+        <w:t xml:space="preserve"> now </w:t>
+      </w:r>
+      <w:proofErr w:type="spellStart"/>
+      <w:r>
+        <w:t>VariableDeclarator</w:t>
+      </w:r>
+      <w:r>
+        <w:t>Syntax</w:t>
+      </w:r>
+      <w:proofErr w:type="spellEnd"/>
+      <w:r>
+        <w:t xml:space="preserve">, not </w:t>
+      </w:r>
+      <w:proofErr w:type="spellStart"/>
+      <w:r>
+        <w:t>FieldDeclationSyntax</w:t>
+      </w:r>
+      <w:proofErr w:type="spellEnd"/>
+    </w:p>
+    <w:p>
+      <w:r>
+        <w:t>You can get the Field as the parent of the variable, but not vice, versa. So, I changed to give the most granular syntax.</w:t>
+      </w:r>
+    </w:p>
+    <w:p/>
+    <w:p>
+      <w:pPr>
+        <w:pStyle w:val="Heading1"/>
+      </w:pPr>
+      <w:r>
+        <w:t xml:space="preserve">Removed </w:t>
+      </w:r>
+      <w:proofErr w:type="spellStart"/>
+      <w:r>
+        <w:t>ICodeContainer</w:t>
+      </w:r>
+      <w:proofErr w:type="spellEnd"/>
+      <w:r>
+        <w:t xml:space="preserve">, </w:t>
+      </w:r>
+      <w:proofErr w:type="spellStart"/>
+      <w:r>
+        <w:t>IRDomCodeContainer</w:t>
+      </w:r>
+      <w:proofErr w:type="spellEnd"/>
+    </w:p>
+    <w:p>
+      <w:proofErr w:type="spellStart"/>
+      <w:r>
+        <w:t>StatementContainer</w:t>
+      </w:r>
+      <w:proofErr w:type="spellEnd"/>
+      <w:r>
+        <w:t xml:space="preserve"> is preferred.</w:t>
+      </w:r>
+    </w:p>
+    <w:p/>
+    <w:p/>
+    <w:p>
+      <w:pPr>
+        <w:pStyle w:val="Title"/>
+      </w:pPr>
+      <w:r>
+        <w:t xml:space="preserve">Updates to </w:t>
       </w:r>
       <w:proofErr w:type="spellStart"/>
       <w:r>
@@ -348,263 +464,45 @@
       </w:r>
       <w:proofErr w:type="spellEnd"/>
       <w:r>
-        <w:t xml:space="preserve">. </w:t>
-      </w:r>
-    </w:p>
-    <w:p>
-      <w:pPr>
-        <w:pStyle w:val="Heading1"/>
-      </w:pPr>
-      <w:r>
-        <w:t>New Load Mechanism</w:t>
-      </w:r>
-    </w:p>
-    <w:p>
-      <w:r>
-        <w:t xml:space="preserve">Move to a DI approach with </w:t>
-      </w:r>
-      <w:proofErr w:type="spellStart"/>
-      <w:r>
-        <w:t>FactoryHelpers</w:t>
-      </w:r>
-      <w:proofErr w:type="spellEnd"/>
-      <w:r>
-        <w:t xml:space="preserve"> and Factories. </w:t>
-      </w:r>
-    </w:p>
-    <w:p>
-      <w:pPr>
-        <w:pStyle w:val="Heading1"/>
-      </w:pPr>
-      <w:r>
-        <w:t xml:space="preserve">New </w:t>
-      </w:r>
-      <w:proofErr w:type="spellStart"/>
-      <w:r>
-        <w:t>BuildSyntaxMechanism</w:t>
-      </w:r>
-      <w:proofErr w:type="spellEnd"/>
-    </w:p>
-    <w:p>
-      <w:r>
-        <w:t xml:space="preserve">Move to a DI approach with </w:t>
-      </w:r>
-      <w:proofErr w:type="spellStart"/>
-      <w:r>
-        <w:t>FactoryHelpers</w:t>
-      </w:r>
-      <w:proofErr w:type="spellEnd"/>
-      <w:r>
-        <w:t xml:space="preserve"> and Factories. </w:t>
-      </w:r>
-    </w:p>
-    <w:p>
-      <w:pPr>
-        <w:pStyle w:val="Heading1"/>
-      </w:pPr>
-      <w:r>
-        <w:t xml:space="preserve">Changed interface and syntax for </w:t>
-      </w:r>
-      <w:proofErr w:type="spellStart"/>
-      <w:r>
-        <w:t>IIfStatement</w:t>
-      </w:r>
-      <w:proofErr w:type="spellEnd"/>
-    </w:p>
-    <w:p>
-      <w:r>
-        <w:t xml:space="preserve">I have stressed so much about If, particularly in relation to </w:t>
-      </w:r>
-      <w:proofErr w:type="spellStart"/>
-      <w:r>
-        <w:t>TypedSyntax</w:t>
-      </w:r>
-      <w:proofErr w:type="spellEnd"/>
-      <w:r>
-        <w:t xml:space="preserve">. </w:t>
-      </w:r>
-      <w:r>
-        <w:t xml:space="preserve">Anyway, the current implementation has been changed to </w:t>
-      </w:r>
-    </w:p>
-    <w:p/>
-    <w:p>
-      <w:r>
-        <w:t>Statements</w:t>
-      </w:r>
-    </w:p>
-    <w:p>
-      <w:proofErr w:type="spellStart"/>
-      <w:r>
-        <w:t>ElseIfs</w:t>
-      </w:r>
-      <w:proofErr w:type="spellEnd"/>
-      <w:r>
-        <w:t xml:space="preserve"> (note name change)</w:t>
-      </w:r>
-    </w:p>
-    <w:p>
-      <w:r>
-        <w:t>Else</w:t>
-      </w:r>
-      <w:r>
-        <w:t>Statements</w:t>
-      </w:r>
-    </w:p>
-    <w:p/>
-    <w:p>
-      <w:r>
-        <w:t xml:space="preserve">Else is no longer logically an </w:t>
-      </w:r>
-      <w:proofErr w:type="spellStart"/>
-      <w:r>
-        <w:t>IfStatement</w:t>
-      </w:r>
-      <w:proofErr w:type="spellEnd"/>
-      <w:r>
-        <w:t xml:space="preserve"> with no condition. That was partly because this would be the only context where a null condition would be OK and partially because there was no </w:t>
-      </w:r>
-      <w:proofErr w:type="spellStart"/>
-      <w:r>
-        <w:t>TypedSyntax</w:t>
-      </w:r>
-      <w:proofErr w:type="spellEnd"/>
-      <w:r>
-        <w:t xml:space="preserve"> to attach. </w:t>
-      </w:r>
-    </w:p>
-    <w:p/>
-    <w:p>
-      <w:r>
-        <w:t xml:space="preserve">This decision might be reversed, so tell me if you have an opinion. </w:t>
-      </w:r>
-    </w:p>
-    <w:p>
-      <w:pPr>
-        <w:pStyle w:val="Heading1"/>
-      </w:pPr>
+        <w:t xml:space="preserve"> 1.0.9 Alpha</w:t>
+      </w:r>
+    </w:p>
+    <w:p>
+      <w:pPr>
+        <w:pStyle w:val="Heading1"/>
+      </w:pPr>
+      <w:r>
+        <w:t>New Parent property on all items</w:t>
+      </w:r>
+    </w:p>
+    <w:p>
+      <w:proofErr w:type="spellStart"/>
+      <w:r>
+        <w:t>IDom</w:t>
+      </w:r>
+      <w:proofErr w:type="spellEnd"/>
+      <w:r>
+        <w:t xml:space="preserve"> now contains a Parent property of </w:t>
+      </w:r>
+      <w:proofErr w:type="spellStart"/>
+      <w:r>
+        <w:t>IDom</w:t>
+      </w:r>
+      <w:proofErr w:type="spellEnd"/>
+      <w:r>
+        <w:t xml:space="preserve"> type</w:t>
+      </w:r>
+    </w:p>
+    <w:p/>
+    <w:p>
+      <w:r>
+        <w:t xml:space="preserve">In any tree things can become, well interesting, if nodes appear in more than one location. This is particularly damaging in a tree that takes characteristics from context – which happens with naming (namespaces and nested classes) in the .NET class model. Thus, by intent, no item may appear in more than one location in the tree. </w:t>
+      </w:r>
+    </w:p>
+    <w:p/>
+    <w:p>
       <w:r>
         <w:lastRenderedPageBreak/>
-        <w:t xml:space="preserve">Field Declaration </w:t>
-      </w:r>
-      <w:proofErr w:type="spellStart"/>
-      <w:r>
-        <w:t>R</w:t>
-      </w:r>
-      <w:r>
-        <w:t>awSyntax</w:t>
-      </w:r>
-      <w:proofErr w:type="spellEnd"/>
-      <w:r>
-        <w:t xml:space="preserve"> now </w:t>
-      </w:r>
-      <w:proofErr w:type="spellStart"/>
-      <w:r>
-        <w:t>VariableDeclarator</w:t>
-      </w:r>
-      <w:r>
-        <w:t>Syntax</w:t>
-      </w:r>
-      <w:proofErr w:type="spellEnd"/>
-      <w:r>
-        <w:t xml:space="preserve">, not </w:t>
-      </w:r>
-      <w:proofErr w:type="spellStart"/>
-      <w:r>
-        <w:t>FieldDeclationSyntax</w:t>
-      </w:r>
-      <w:proofErr w:type="spellEnd"/>
-    </w:p>
-    <w:p>
-      <w:r>
-        <w:t>You can get the Field as the parent of the variable, but not vice, versa. So, I changed to give the most granular syntax.</w:t>
-      </w:r>
-    </w:p>
-    <w:p/>
-    <w:p>
-      <w:pPr>
-        <w:pStyle w:val="Heading1"/>
-      </w:pPr>
-      <w:r>
-        <w:t xml:space="preserve">Removed </w:t>
-      </w:r>
-      <w:proofErr w:type="spellStart"/>
-      <w:r>
-        <w:t>ICodeContainer</w:t>
-      </w:r>
-      <w:proofErr w:type="spellEnd"/>
-      <w:r>
-        <w:t xml:space="preserve">, </w:t>
-      </w:r>
-      <w:proofErr w:type="spellStart"/>
-      <w:r>
-        <w:t>IRDomCodeContainer</w:t>
-      </w:r>
-      <w:proofErr w:type="spellEnd"/>
-    </w:p>
-    <w:p>
-      <w:proofErr w:type="spellStart"/>
-      <w:r>
-        <w:t>StatementContainer</w:t>
-      </w:r>
-      <w:proofErr w:type="spellEnd"/>
-      <w:r>
-        <w:t xml:space="preserve"> is preferred.</w:t>
-      </w:r>
-    </w:p>
-    <w:p/>
-    <w:p/>
-    <w:p>
-      <w:pPr>
-        <w:pStyle w:val="Title"/>
-      </w:pPr>
-      <w:r>
-        <w:t xml:space="preserve">Updates to </w:t>
-      </w:r>
-      <w:proofErr w:type="spellStart"/>
-      <w:r>
-        <w:t>RoslynDom</w:t>
-      </w:r>
-      <w:proofErr w:type="spellEnd"/>
-      <w:r>
-        <w:t xml:space="preserve"> 1.0.9 Alpha</w:t>
-      </w:r>
-    </w:p>
-    <w:p>
-      <w:pPr>
-        <w:pStyle w:val="Heading1"/>
-      </w:pPr>
-      <w:r>
-        <w:t>New Parent property on all items</w:t>
-      </w:r>
-    </w:p>
-    <w:p>
-      <w:proofErr w:type="spellStart"/>
-      <w:r>
-        <w:t>IDom</w:t>
-      </w:r>
-      <w:proofErr w:type="spellEnd"/>
-      <w:r>
-        <w:t xml:space="preserve"> now contains a Parent property of </w:t>
-      </w:r>
-      <w:proofErr w:type="spellStart"/>
-      <w:r>
-        <w:t>IDom</w:t>
-      </w:r>
-      <w:proofErr w:type="spellEnd"/>
-      <w:r>
-        <w:t xml:space="preserve"> type</w:t>
-      </w:r>
-    </w:p>
-    <w:p/>
-    <w:p>
-      <w:r>
-        <w:t xml:space="preserve">In any tree things can become, well interesting, if nodes appear in more than one location. This is particularly damaging in a tree that takes characteristics from context – which happens with naming (namespaces and nested classes) in the .NET class model. Thus, by intent, no item may appear in more than one location in the tree. </w:t>
-      </w:r>
-    </w:p>
-    <w:p/>
-    <w:p>
-      <w:r>
         <w:t xml:space="preserve">When a member is cloned, its parent is not copied with it. Also, parent and parent properties are not used in determining same intent. </w:t>
       </w:r>
     </w:p>
@@ -910,6 +808,7 @@
     <w:p>
       <w:proofErr w:type="spellStart"/>
       <w:r>
+        <w:lastRenderedPageBreak/>
         <w:t>TypedSyntax</w:t>
       </w:r>
       <w:proofErr w:type="spellEnd"/>
@@ -1077,7 +976,6 @@
         <w:pStyle w:val="Heading1"/>
       </w:pPr>
       <w:r>
-        <w:lastRenderedPageBreak/>
         <w:t xml:space="preserve">Added </w:t>
       </w:r>
       <w:proofErr w:type="spellStart"/>
@@ -1634,6 +1532,7 @@
         <w:rPr>
           <w:i/>
         </w:rPr>
+        <w:lastRenderedPageBreak/>
         <w:t xml:space="preserve">Thanks to </w:t>
       </w:r>
       <w:hyperlink r:id="rId5" w:history="1">
@@ -1958,6 +1857,7 @@
         <w:pStyle w:val="Title"/>
       </w:pPr>
       <w:r>
+        <w:lastRenderedPageBreak/>
         <w:t>Future Features</w:t>
       </w:r>
     </w:p>

</xml_diff>